<commit_message>
Load CSV Parser attempt
</commit_message>
<xml_diff>
--- a/Documents/Project Report.docx
+++ b/Documents/Project Report.docx
@@ -131,8 +131,18 @@
           <w:sz w:val="20"/>
           <w:szCs w:val="20"/>
         </w:rPr>
-        <w:t>Emily Bentley</w:t>
+        <w:t xml:space="preserve">Emily </w:t>
       </w:r>
+      <w:proofErr w:type="spellStart"/>
+      <w:r>
+        <w:rPr>
+          <w:rFonts w:cs="Arial"/>
+          <w:sz w:val="20"/>
+          <w:szCs w:val="20"/>
+        </w:rPr>
+        <w:t>Maycock</w:t>
+      </w:r>
+      <w:proofErr w:type="spellEnd"/>
       <w:r>
         <w:rPr>
           <w:rFonts w:cs="Arial"/>
@@ -376,7 +386,7 @@
                     <a:blip r:embed="rId8" cstate="print">
                       <a:extLst>
                         <a:ext uri="{28A0092B-C50C-407E-A947-70E740481C1C}">
-                          <a14:useLocalDpi xmlns:a14="http://schemas.microsoft.com/office/drawing/2010/main" xmlns:wps="http://schemas.microsoft.com/office/word/2010/wordprocessingShape" xmlns:wpi="http://schemas.microsoft.com/office/word/2010/wordprocessingInk" xmlns:wpg="http://schemas.microsoft.com/office/word/2010/wordprocessingGroup" xmlns:w14="http://schemas.microsoft.com/office/word/2010/wordml" xmlns:w="http://schemas.openxmlformats.org/wordprocessingml/2006/main" xmlns:w10="urn:schemas-microsoft-com:office:word" xmlns:wp14="http://schemas.microsoft.com/office/word/2010/wordprocessingDrawing" xmlns:v="urn:schemas-microsoft-com:vml" xmlns:o="urn:schemas-microsoft-com:office:office" xmlns:mc="http://schemas.openxmlformats.org/markup-compatibility/2006" xmlns:wpc="http://schemas.microsoft.com/office/word/2010/wordprocessingCanvas" xmlns="" val="0"/>
+                          <a14:useLocalDpi xmlns="" xmlns:wpc="http://schemas.microsoft.com/office/word/2010/wordprocessingCanvas" xmlns:mc="http://schemas.openxmlformats.org/markup-compatibility/2006" xmlns:o="urn:schemas-microsoft-com:office:office" xmlns:v="urn:schemas-microsoft-com:vml" xmlns:wp14="http://schemas.microsoft.com/office/word/2010/wordprocessingDrawing" xmlns:w10="urn:schemas-microsoft-com:office:word" xmlns:w="http://schemas.openxmlformats.org/wordprocessingml/2006/main" xmlns:w14="http://schemas.microsoft.com/office/word/2010/wordml" xmlns:wpg="http://schemas.microsoft.com/office/word/2010/wordprocessingGroup" xmlns:wpi="http://schemas.microsoft.com/office/word/2010/wordprocessingInk" xmlns:wps="http://schemas.microsoft.com/office/word/2010/wordprocessingShape" xmlns:a14="http://schemas.microsoft.com/office/drawing/2010/main" val="0"/>
                         </a:ext>
                       </a:extLst>
                     </a:blip>
@@ -1488,12 +1498,21 @@
           <w:b/>
         </w:rPr>
       </w:pPr>
+      <w:proofErr w:type="gramStart"/>
       <w:r>
         <w:rPr>
           <w:rFonts w:ascii="Tahoma" w:hAnsi="Tahoma" w:cs="Tahoma"/>
           <w:b/>
         </w:rPr>
-        <w:t>blah blah</w:t>
+        <w:t>blah</w:t>
+      </w:r>
+      <w:proofErr w:type="gramEnd"/>
+      <w:r>
+        <w:rPr>
+          <w:rFonts w:ascii="Tahoma" w:hAnsi="Tahoma" w:cs="Tahoma"/>
+          <w:b/>
+        </w:rPr>
+        <w:t xml:space="preserve"> blah</w:t>
       </w:r>
     </w:p>
     <w:p>
@@ -4135,13 +4154,23 @@
           <w:szCs w:val="20"/>
         </w:rPr>
       </w:pPr>
+      <w:proofErr w:type="gramStart"/>
       <w:r>
         <w:rPr>
           <w:rFonts w:ascii="Tahoma" w:hAnsi="Tahoma" w:cs="Tahoma"/>
           <w:sz w:val="20"/>
           <w:szCs w:val="20"/>
         </w:rPr>
-        <w:t xml:space="preserve">Models (Class Models / Data Models etc.) </w:t>
+        <w:t>Models (Class Models / Data Models etc.)</w:t>
+      </w:r>
+      <w:proofErr w:type="gramEnd"/>
+      <w:r>
+        <w:rPr>
+          <w:rFonts w:ascii="Tahoma" w:hAnsi="Tahoma" w:cs="Tahoma"/>
+          <w:sz w:val="20"/>
+          <w:szCs w:val="20"/>
+        </w:rPr>
+        <w:t xml:space="preserve"> </w:t>
       </w:r>
     </w:p>
     <w:p>
@@ -7328,7 +7357,7 @@
         <w:rFonts w:asciiTheme="majorHAnsi" w:eastAsiaTheme="majorEastAsia" w:hAnsiTheme="majorHAnsi" w:cstheme="majorBidi"/>
         <w:noProof/>
       </w:rPr>
-      <w:t>2</w:t>
+      <w:t>4</w:t>
     </w:r>
     <w:r>
       <w:rPr>
@@ -10456,6 +10485,7 @@
     <w:rsid w:val="0075520A"/>
     <w:rsid w:val="007E7AA3"/>
     <w:rsid w:val="008F3A55"/>
+    <w:rsid w:val="00990DA8"/>
     <w:rsid w:val="00997691"/>
     <w:rsid w:val="009A2F0E"/>
     <w:rsid w:val="009F1BB9"/>
@@ -10989,7 +11019,7 @@
 </file>
 
 <file path=customXml/itemProps1.xml><?xml version="1.0" encoding="utf-8"?>
-<ds:datastoreItem xmlns:ds="http://schemas.openxmlformats.org/officeDocument/2006/customXml" ds:itemID="{5F667550-22EE-42EB-99CF-1E9DA5B51488}">
+<ds:datastoreItem xmlns:ds="http://schemas.openxmlformats.org/officeDocument/2006/customXml" ds:itemID="{4D679C77-B5DF-411D-8563-E667B3EC2244}">
   <ds:schemaRefs>
     <ds:schemaRef ds:uri="http://schemas.openxmlformats.org/officeDocument/2006/bibliography"/>
   </ds:schemaRefs>

</xml_diff>